<commit_message>
File Updated with testing
</commit_message>
<xml_diff>
--- a/JAVADOCS.docx
+++ b/JAVADOCS.docx
@@ -683,23 +683,7 @@
           <w:sz w:val="24"/>
           <w:szCs w:val="24"/>
         </w:rPr>
-        <w:t xml:space="preserve"> for </w:t>
-      </w:r>
-      <w:r>
-        <w:rPr>
-          <w:rFonts w:cstheme="minorHAnsi"/>
-          <w:sz w:val="24"/>
-          <w:szCs w:val="24"/>
-        </w:rPr>
-        <w:t>fields</w:t>
-      </w:r>
-      <w:r>
-        <w:rPr>
-          <w:rFonts w:cstheme="minorHAnsi"/>
-          <w:sz w:val="24"/>
-          <w:szCs w:val="24"/>
-        </w:rPr>
-        <w:t>)</w:t>
+        <w:t xml:space="preserve"> for fields)</w:t>
       </w:r>
     </w:p>
     <w:p>
@@ -1034,15 +1018,7 @@
           <w:sz w:val="24"/>
           <w:szCs w:val="24"/>
         </w:rPr>
-        <w:t xml:space="preserve">(generated getters and setters </w:t>
-      </w:r>
-      <w:r>
-        <w:rPr>
-          <w:rFonts w:cstheme="minorHAnsi"/>
-          <w:sz w:val="24"/>
-          <w:szCs w:val="24"/>
-        </w:rPr>
-        <w:t xml:space="preserve">and </w:t>
+        <w:t xml:space="preserve">(generated getters and setters and </w:t>
       </w:r>
       <w:proofErr w:type="spellStart"/>
       <w:r>
@@ -1060,15 +1036,7 @@
           <w:sz w:val="24"/>
           <w:szCs w:val="24"/>
         </w:rPr>
-        <w:t xml:space="preserve"> </w:t>
-      </w:r>
-      <w:r>
-        <w:rPr>
-          <w:rFonts w:cstheme="minorHAnsi"/>
-          <w:sz w:val="24"/>
-          <w:szCs w:val="24"/>
-        </w:rPr>
-        <w:t>for datatypes)</w:t>
+        <w:t xml:space="preserve"> for datatypes)</w:t>
       </w:r>
       <w:r>
         <w:rPr>
@@ -1696,16 +1664,27 @@
           <w:sz w:val="24"/>
           <w:szCs w:val="24"/>
         </w:rPr>
-        <w:t xml:space="preserve"> </w:t>
-      </w:r>
-      <w:r>
-        <w:rPr>
-          <w:rFonts w:cstheme="minorHAnsi"/>
-          <w:sz w:val="24"/>
-          <w:szCs w:val="24"/>
-        </w:rPr>
-        <w:t>for datatypes)</w:t>
-      </w:r>
+        <w:t xml:space="preserve"> for datatypes)</w:t>
+      </w:r>
+      <w:r>
+        <w:rPr>
+          <w:rFonts w:cstheme="minorHAnsi"/>
+          <w:sz w:val="24"/>
+          <w:szCs w:val="24"/>
+        </w:rPr>
+        <w:t>.</w:t>
+      </w:r>
+    </w:p>
+    <w:p>
+      <w:pPr>
+        <w:pStyle w:val="ListParagraph"/>
+        <w:ind w:left="1440"/>
+        <w:rPr>
+          <w:rFonts w:cstheme="minorHAnsi"/>
+          <w:sz w:val="24"/>
+          <w:szCs w:val="24"/>
+        </w:rPr>
+      </w:pPr>
     </w:p>
     <w:p>
       <w:pPr>
@@ -1894,6 +1873,54 @@
     <w:p>
       <w:pPr>
         <w:pStyle w:val="ListParagraph"/>
+        <w:rPr>
+          <w:rFonts w:cstheme="minorHAnsi"/>
+          <w:b/>
+          <w:bCs/>
+          <w:sz w:val="24"/>
+          <w:szCs w:val="24"/>
+        </w:rPr>
+      </w:pPr>
+    </w:p>
+    <w:p>
+      <w:pPr>
+        <w:pStyle w:val="ListParagraph"/>
+        <w:rPr>
+          <w:rFonts w:cstheme="minorHAnsi"/>
+          <w:b/>
+          <w:bCs/>
+          <w:sz w:val="24"/>
+          <w:szCs w:val="24"/>
+        </w:rPr>
+      </w:pPr>
+    </w:p>
+    <w:p>
+      <w:pPr>
+        <w:pStyle w:val="ListParagraph"/>
+        <w:rPr>
+          <w:rFonts w:cstheme="minorHAnsi"/>
+          <w:b/>
+          <w:bCs/>
+          <w:sz w:val="24"/>
+          <w:szCs w:val="24"/>
+        </w:rPr>
+      </w:pPr>
+    </w:p>
+    <w:p>
+      <w:pPr>
+        <w:pStyle w:val="ListParagraph"/>
+        <w:rPr>
+          <w:rFonts w:cstheme="minorHAnsi"/>
+          <w:b/>
+          <w:bCs/>
+          <w:sz w:val="24"/>
+          <w:szCs w:val="24"/>
+        </w:rPr>
+      </w:pPr>
+    </w:p>
+    <w:p>
+      <w:pPr>
+        <w:pStyle w:val="ListParagraph"/>
         <w:numPr>
           <w:ilvl w:val="0"/>
           <w:numId w:val="1"/>
@@ -1910,6 +1937,7 @@
           <w:sz w:val="24"/>
           <w:szCs w:val="24"/>
         </w:rPr>
+        <w:lastRenderedPageBreak/>
         <w:t xml:space="preserve">Created 3 interfaces </w:t>
       </w:r>
       <w:r>
@@ -2014,7 +2042,6 @@
           <w:sz w:val="24"/>
           <w:szCs w:val="24"/>
         </w:rPr>
-        <w:lastRenderedPageBreak/>
         <w:t xml:space="preserve">Created </w:t>
       </w:r>
       <w:proofErr w:type="spellStart"/>
@@ -2049,7 +2076,23 @@
           <w:sz w:val="24"/>
           <w:szCs w:val="24"/>
         </w:rPr>
-        <w:t>and inserted some values in all databases</w:t>
+        <w:t>and inserted some values in all</w:t>
+      </w:r>
+      <w:r>
+        <w:rPr>
+          <w:rFonts w:cstheme="minorHAnsi"/>
+          <w:sz w:val="24"/>
+          <w:szCs w:val="24"/>
+        </w:rPr>
+        <w:t xml:space="preserve"> tables of</w:t>
+      </w:r>
+      <w:r>
+        <w:rPr>
+          <w:rFonts w:cstheme="minorHAnsi"/>
+          <w:sz w:val="24"/>
+          <w:szCs w:val="24"/>
+        </w:rPr>
+        <w:t xml:space="preserve"> database</w:t>
       </w:r>
       <w:r>
         <w:rPr>
@@ -2659,18 +2702,7 @@
           <w:szCs w:val="24"/>
           <w:shd w:val="clear" w:color="auto" w:fill="FFFFFF"/>
         </w:rPr>
-        <w:t>localhost:8080/</w:t>
-      </w:r>
-      <w:r>
-        <w:rPr>
-          <w:rFonts w:cstheme="minorHAnsi"/>
-          <w:b/>
-          <w:bCs/>
-          <w:sz w:val="24"/>
-          <w:szCs w:val="24"/>
-          <w:shd w:val="clear" w:color="auto" w:fill="FFFFFF"/>
-        </w:rPr>
-        <w:t>category</w:t>
+        <w:t>localhost:8080/category</w:t>
       </w:r>
       <w:r>
         <w:rPr>
@@ -2767,18 +2799,7 @@
           <w:szCs w:val="24"/>
           <w:shd w:val="clear" w:color="auto" w:fill="FFFFFF"/>
         </w:rPr>
-        <w:t>localhost:8080</w:t>
-      </w:r>
-      <w:r>
-        <w:rPr>
-          <w:rFonts w:cstheme="minorHAnsi"/>
-          <w:b/>
-          <w:bCs/>
-          <w:sz w:val="24"/>
-          <w:szCs w:val="24"/>
-          <w:shd w:val="clear" w:color="auto" w:fill="FFFFFF"/>
-        </w:rPr>
-        <w:t>/categories</w:t>
+        <w:t>localhost:8080/categories</w:t>
       </w:r>
       <w:r>
         <w:rPr>
@@ -2804,23 +2825,7 @@
           <w:sz w:val="24"/>
           <w:szCs w:val="24"/>
         </w:rPr>
-        <w:t xml:space="preserve"> method in </w:t>
-      </w:r>
-      <w:r>
-        <w:rPr>
-          <w:rFonts w:cstheme="minorHAnsi"/>
-          <w:sz w:val="24"/>
-          <w:szCs w:val="24"/>
-        </w:rPr>
-        <w:t>Postman</w:t>
-      </w:r>
-      <w:r>
-        <w:rPr>
-          <w:rFonts w:cstheme="minorHAnsi"/>
-          <w:sz w:val="24"/>
-          <w:szCs w:val="24"/>
-        </w:rPr>
-        <w:t xml:space="preserve"> to retrieve all records from CATEGORY table.</w:t>
+        <w:t xml:space="preserve"> method in Postman to retrieve all records from CATEGORY table.</w:t>
       </w:r>
     </w:p>
     <w:p>
@@ -3031,18 +3036,7 @@
           <w:szCs w:val="24"/>
           <w:shd w:val="clear" w:color="auto" w:fill="FFFFFF"/>
         </w:rPr>
-        <w:t>localhost:8080/</w:t>
-      </w:r>
-      <w:r>
-        <w:rPr>
-          <w:rFonts w:cstheme="minorHAnsi"/>
-          <w:b/>
-          <w:bCs/>
-          <w:sz w:val="24"/>
-          <w:szCs w:val="24"/>
-          <w:shd w:val="clear" w:color="auto" w:fill="FFFFFF"/>
-        </w:rPr>
-        <w:t>employee</w:t>
+        <w:t>localhost:8080/employee</w:t>
       </w:r>
       <w:r>
         <w:rPr>
@@ -3077,23 +3071,7 @@
           <w:sz w:val="24"/>
           <w:szCs w:val="24"/>
         </w:rPr>
-        <w:t xml:space="preserve"> method in Postman to add data(use JSON format) to database for </w:t>
-      </w:r>
-      <w:r>
-        <w:rPr>
-          <w:rFonts w:cstheme="minorHAnsi"/>
-          <w:sz w:val="24"/>
-          <w:szCs w:val="24"/>
-        </w:rPr>
-        <w:t>employee</w:t>
-      </w:r>
-      <w:r>
-        <w:rPr>
-          <w:rFonts w:cstheme="minorHAnsi"/>
-          <w:sz w:val="24"/>
-          <w:szCs w:val="24"/>
-        </w:rPr>
-        <w:t xml:space="preserve"> .</w:t>
+        <w:t xml:space="preserve"> method in Postman to add data(use JSON format) to database for employee .</w:t>
       </w:r>
     </w:p>
     <w:p>
@@ -3155,18 +3133,7 @@
           <w:szCs w:val="24"/>
           <w:shd w:val="clear" w:color="auto" w:fill="FFFFFF"/>
         </w:rPr>
-        <w:t>localhost:8080/</w:t>
-      </w:r>
-      <w:r>
-        <w:rPr>
-          <w:rFonts w:cstheme="minorHAnsi"/>
-          <w:b/>
-          <w:bCs/>
-          <w:sz w:val="24"/>
-          <w:szCs w:val="24"/>
-          <w:shd w:val="clear" w:color="auto" w:fill="FFFFFF"/>
-        </w:rPr>
-        <w:t>employees</w:t>
+        <w:t>localhost:8080/employees</w:t>
       </w:r>
       <w:r>
         <w:rPr>
@@ -3192,23 +3159,7 @@
           <w:sz w:val="24"/>
           <w:szCs w:val="24"/>
         </w:rPr>
-        <w:t xml:space="preserve"> method in Postman to retrieve all records from </w:t>
-      </w:r>
-      <w:r>
-        <w:rPr>
-          <w:rFonts w:cstheme="minorHAnsi"/>
-          <w:sz w:val="24"/>
-          <w:szCs w:val="24"/>
-        </w:rPr>
-        <w:t>EMPLOYEE</w:t>
-      </w:r>
-      <w:r>
-        <w:rPr>
-          <w:rFonts w:cstheme="minorHAnsi"/>
-          <w:sz w:val="24"/>
-          <w:szCs w:val="24"/>
-        </w:rPr>
-        <w:t xml:space="preserve"> table.</w:t>
+        <w:t xml:space="preserve"> method in Postman to retrieve all records from EMPLOYEE table.</w:t>
       </w:r>
     </w:p>
     <w:p>
@@ -3290,18 +3241,7 @@
           <w:szCs w:val="24"/>
           <w:shd w:val="clear" w:color="auto" w:fill="FFFFFF"/>
         </w:rPr>
-        <w:t>:8080/</w:t>
-      </w:r>
-      <w:r>
-        <w:rPr>
-          <w:rFonts w:cstheme="minorHAnsi"/>
-          <w:b/>
-          <w:bCs/>
-          <w:sz w:val="24"/>
-          <w:szCs w:val="24"/>
-          <w:shd w:val="clear" w:color="auto" w:fill="FFFFFF"/>
-        </w:rPr>
-        <w:t>employee</w:t>
+        <w:t>:8080/employee</w:t>
       </w:r>
       <w:r>
         <w:rPr>
@@ -3329,6 +3269,28 @@
         </w:rPr>
         <w:t xml:space="preserve"> method in Postman to update data(JSON format) if present or add data if not present.</w:t>
       </w:r>
+    </w:p>
+    <w:p>
+      <w:pPr>
+        <w:pStyle w:val="ListParagraph"/>
+        <w:ind w:left="1440"/>
+        <w:rPr>
+          <w:rFonts w:cstheme="minorHAnsi"/>
+          <w:sz w:val="24"/>
+          <w:szCs w:val="24"/>
+        </w:rPr>
+      </w:pPr>
+    </w:p>
+    <w:p>
+      <w:pPr>
+        <w:pStyle w:val="ListParagraph"/>
+        <w:ind w:left="1440"/>
+        <w:rPr>
+          <w:rFonts w:cstheme="minorHAnsi"/>
+          <w:sz w:val="24"/>
+          <w:szCs w:val="24"/>
+        </w:rPr>
+      </w:pPr>
     </w:p>
     <w:p>
       <w:pPr>
@@ -3349,6 +3311,7 @@
           <w:sz w:val="24"/>
           <w:szCs w:val="24"/>
         </w:rPr>
+        <w:lastRenderedPageBreak/>
         <w:t>APIs for Asset:</w:t>
       </w:r>
     </w:p>
@@ -3468,23 +3431,7 @@
           <w:sz w:val="24"/>
           <w:szCs w:val="24"/>
         </w:rPr>
-        <w:t xml:space="preserve"> method in Postman to add data(use JSON format) to database for</w:t>
-      </w:r>
-      <w:r>
-        <w:rPr>
-          <w:rFonts w:cstheme="minorHAnsi"/>
-          <w:sz w:val="24"/>
-          <w:szCs w:val="24"/>
-        </w:rPr>
-        <w:t xml:space="preserve"> asset</w:t>
-      </w:r>
-      <w:r>
-        <w:rPr>
-          <w:rFonts w:cstheme="minorHAnsi"/>
-          <w:sz w:val="24"/>
-          <w:szCs w:val="24"/>
-        </w:rPr>
-        <w:t xml:space="preserve"> .</w:t>
+        <w:t xml:space="preserve"> method in Postman to add data(use JSON format) to database for asset .</w:t>
       </w:r>
     </w:p>
     <w:p>
@@ -3525,7 +3472,6 @@
           <w:sz w:val="24"/>
           <w:szCs w:val="24"/>
         </w:rPr>
-        <w:lastRenderedPageBreak/>
         <w:t>Link</w:t>
       </w:r>
       <w:proofErr w:type="gramStart"/>
@@ -3547,18 +3493,7 @@
           <w:szCs w:val="24"/>
           <w:shd w:val="clear" w:color="auto" w:fill="FFFFFF"/>
         </w:rPr>
-        <w:t>localhost:8080/</w:t>
-      </w:r>
-      <w:r>
-        <w:rPr>
-          <w:rFonts w:cstheme="minorHAnsi"/>
-          <w:b/>
-          <w:bCs/>
-          <w:sz w:val="24"/>
-          <w:szCs w:val="24"/>
-          <w:shd w:val="clear" w:color="auto" w:fill="FFFFFF"/>
-        </w:rPr>
-        <w:t>assets</w:t>
+        <w:t>localhost:8080/assets</w:t>
       </w:r>
       <w:r>
         <w:rPr>
@@ -3584,23 +3519,7 @@
           <w:sz w:val="24"/>
           <w:szCs w:val="24"/>
         </w:rPr>
-        <w:t xml:space="preserve"> method in Postman to retrieve all records from </w:t>
-      </w:r>
-      <w:r>
-        <w:rPr>
-          <w:rFonts w:cstheme="minorHAnsi"/>
-          <w:sz w:val="24"/>
-          <w:szCs w:val="24"/>
-        </w:rPr>
-        <w:t>ASSETMODEL</w:t>
-      </w:r>
-      <w:r>
-        <w:rPr>
-          <w:rFonts w:cstheme="minorHAnsi"/>
-          <w:sz w:val="24"/>
-          <w:szCs w:val="24"/>
-        </w:rPr>
-        <w:t xml:space="preserve"> table.</w:t>
+        <w:t xml:space="preserve"> method in Postman to retrieve all records from ASSETMODEL table.</w:t>
       </w:r>
     </w:p>
     <w:p>
@@ -3693,18 +3612,7 @@
           <w:szCs w:val="24"/>
           <w:shd w:val="clear" w:color="auto" w:fill="FFFFFF"/>
         </w:rPr>
-        <w:t>:8080/</w:t>
-      </w:r>
-      <w:r>
-        <w:rPr>
-          <w:rFonts w:cstheme="minorHAnsi"/>
-          <w:b/>
-          <w:bCs/>
-          <w:sz w:val="24"/>
-          <w:szCs w:val="24"/>
-          <w:shd w:val="clear" w:color="auto" w:fill="FFFFFF"/>
-        </w:rPr>
-        <w:t>asset</w:t>
+        <w:t>:8080/asset</w:t>
       </w:r>
       <w:r>
         <w:rPr>
@@ -3789,17 +3697,20 @@
           <w:szCs w:val="24"/>
           <w:shd w:val="clear" w:color="auto" w:fill="FFFFFF"/>
         </w:rPr>
-        <w:t xml:space="preserve"> </w:t>
-      </w:r>
-      <w:r>
-        <w:rPr>
-          <w:rFonts w:cstheme="minorHAnsi"/>
+        <w:t xml:space="preserve"> l</w:t>
+      </w:r>
+      <w:r>
+        <w:rPr>
+          <w:rFonts w:cstheme="minorHAnsi"/>
+          <w:b/>
+          <w:bCs/>
           <w:sz w:val="24"/>
           <w:szCs w:val="24"/>
           <w:shd w:val="clear" w:color="auto" w:fill="FFFFFF"/>
         </w:rPr>
-        <w:t>l</w:t>
-      </w:r>
+        <w:t>ocalhost</w:t>
+      </w:r>
+      <w:proofErr w:type="gramEnd"/>
       <w:r>
         <w:rPr>
           <w:rFonts w:cstheme="minorHAnsi"/>
@@ -3809,18 +3720,6 @@
           <w:szCs w:val="24"/>
           <w:shd w:val="clear" w:color="auto" w:fill="FFFFFF"/>
         </w:rPr>
-        <w:t>ocalhost</w:t>
-      </w:r>
-      <w:proofErr w:type="gramEnd"/>
-      <w:r>
-        <w:rPr>
-          <w:rFonts w:cstheme="minorHAnsi"/>
-          <w:b/>
-          <w:bCs/>
-          <w:sz w:val="24"/>
-          <w:szCs w:val="24"/>
-          <w:shd w:val="clear" w:color="auto" w:fill="FFFFFF"/>
-        </w:rPr>
         <w:t>:8080/asset</w:t>
       </w:r>
       <w:r>
@@ -3887,23 +3786,7 @@
           <w:sz w:val="24"/>
           <w:szCs w:val="24"/>
         </w:rPr>
-        <w:t xml:space="preserve"> method in Postman and give name( </w:t>
-      </w:r>
-      <w:r>
-        <w:rPr>
-          <w:rFonts w:cstheme="minorHAnsi"/>
-          <w:sz w:val="24"/>
-          <w:szCs w:val="24"/>
-        </w:rPr>
-        <w:t>for which you want to extract data</w:t>
-      </w:r>
-      <w:r>
-        <w:rPr>
-          <w:rFonts w:cstheme="minorHAnsi"/>
-          <w:sz w:val="24"/>
-          <w:szCs w:val="24"/>
-        </w:rPr>
-        <w:t>), in link in place of {name}.</w:t>
+        <w:t xml:space="preserve"> method in Postman and give name( for which you want to extract data), in link in place of {name}.</w:t>
       </w:r>
     </w:p>
     <w:p>
@@ -4447,17 +4330,20 @@
           <w:szCs w:val="24"/>
           <w:shd w:val="clear" w:color="auto" w:fill="E8F2FE"/>
         </w:rPr>
-        <w:t xml:space="preserve"> </w:t>
-      </w:r>
-      <w:r>
-        <w:rPr>
-          <w:rFonts w:cstheme="minorHAnsi"/>
+        <w:t xml:space="preserve"> "</w:t>
+      </w:r>
+      <w:r>
+        <w:rPr>
+          <w:rFonts w:cstheme="minorHAnsi"/>
+          <w:b/>
+          <w:bCs/>
           <w:sz w:val="24"/>
           <w:szCs w:val="24"/>
           <w:shd w:val="clear" w:color="auto" w:fill="E8F2FE"/>
         </w:rPr>
-        <w:t>"</w:t>
-      </w:r>
+        <w:t>localhost:8080/asset/{</w:t>
+      </w:r>
+      <w:proofErr w:type="spellStart"/>
       <w:r>
         <w:rPr>
           <w:rFonts w:cstheme="minorHAnsi"/>
@@ -4467,8 +4353,9 @@
           <w:szCs w:val="24"/>
           <w:shd w:val="clear" w:color="auto" w:fill="E8F2FE"/>
         </w:rPr>
-        <w:t>localhost:8080</w:t>
-      </w:r>
+        <w:t>eid</w:t>
+      </w:r>
+      <w:proofErr w:type="spellEnd"/>
       <w:r>
         <w:rPr>
           <w:rFonts w:cstheme="minorHAnsi"/>
@@ -4478,17 +4365,77 @@
           <w:szCs w:val="24"/>
           <w:shd w:val="clear" w:color="auto" w:fill="E8F2FE"/>
         </w:rPr>
-        <w:t>/asset/{</w:t>
+        <w:t>}"</w:t>
+      </w:r>
+      <w:r>
+        <w:rPr>
+          <w:rFonts w:cstheme="minorHAnsi"/>
+          <w:sz w:val="24"/>
+          <w:szCs w:val="24"/>
+          <w:shd w:val="clear" w:color="auto" w:fill="E8F2FE"/>
+        </w:rPr>
+        <w:t xml:space="preserve"> Use </w:t>
+      </w:r>
+      <w:r>
+        <w:rPr>
+          <w:rFonts w:cstheme="minorHAnsi"/>
+          <w:b/>
+          <w:bCs/>
+          <w:sz w:val="24"/>
+          <w:szCs w:val="24"/>
+          <w:shd w:val="clear" w:color="auto" w:fill="E8F2FE"/>
+        </w:rPr>
+        <w:t>PUT</w:t>
+      </w:r>
+      <w:r>
+        <w:rPr>
+          <w:rFonts w:cstheme="minorHAnsi"/>
+          <w:sz w:val="24"/>
+          <w:szCs w:val="24"/>
+          <w:shd w:val="clear" w:color="auto" w:fill="E8F2FE"/>
+        </w:rPr>
+        <w:t xml:space="preserve"> method in Postman</w:t>
+      </w:r>
+      <w:r>
+        <w:rPr>
+          <w:rFonts w:cstheme="minorHAnsi"/>
+          <w:sz w:val="24"/>
+          <w:szCs w:val="24"/>
+        </w:rPr>
+        <w:t>.</w:t>
+      </w:r>
+    </w:p>
+    <w:p>
+      <w:pPr>
+        <w:pStyle w:val="ListParagraph"/>
+        <w:rPr>
+          <w:rFonts w:cstheme="minorHAnsi"/>
+          <w:sz w:val="24"/>
+          <w:szCs w:val="24"/>
+        </w:rPr>
+      </w:pPr>
+      <w:r>
+        <w:rPr>
+          <w:rFonts w:cstheme="minorHAnsi"/>
+          <w:sz w:val="24"/>
+          <w:szCs w:val="24"/>
+        </w:rPr>
+        <w:t xml:space="preserve">Here you have to give the </w:t>
+      </w:r>
+      <w:r>
+        <w:rPr>
+          <w:rFonts w:cstheme="minorHAnsi"/>
+          <w:sz w:val="24"/>
+          <w:szCs w:val="24"/>
+        </w:rPr>
+        <w:t>id of the employee for which you want to recover the asset in place of {</w:t>
       </w:r>
       <w:proofErr w:type="spellStart"/>
       <w:r>
         <w:rPr>
           <w:rFonts w:cstheme="minorHAnsi"/>
-          <w:b/>
-          <w:bCs/>
-          <w:sz w:val="24"/>
-          <w:szCs w:val="24"/>
-          <w:shd w:val="clear" w:color="auto" w:fill="E8F2FE"/>
+          <w:sz w:val="24"/>
+          <w:szCs w:val="24"/>
         </w:rPr>
         <w:t>eid</w:t>
       </w:r>
@@ -4496,90 +4443,6 @@
       <w:r>
         <w:rPr>
           <w:rFonts w:cstheme="minorHAnsi"/>
-          <w:b/>
-          <w:bCs/>
-          <w:sz w:val="24"/>
-          <w:szCs w:val="24"/>
-          <w:shd w:val="clear" w:color="auto" w:fill="E8F2FE"/>
-        </w:rPr>
-        <w:t>}"</w:t>
-      </w:r>
-      <w:r>
-        <w:rPr>
-          <w:rFonts w:cstheme="minorHAnsi"/>
-          <w:sz w:val="24"/>
-          <w:szCs w:val="24"/>
-          <w:shd w:val="clear" w:color="auto" w:fill="E8F2FE"/>
-        </w:rPr>
-        <w:t xml:space="preserve"> Use </w:t>
-      </w:r>
-      <w:r>
-        <w:rPr>
-          <w:rFonts w:cstheme="minorHAnsi"/>
-          <w:b/>
-          <w:bCs/>
-          <w:sz w:val="24"/>
-          <w:szCs w:val="24"/>
-          <w:shd w:val="clear" w:color="auto" w:fill="E8F2FE"/>
-        </w:rPr>
-        <w:t>PUT</w:t>
-      </w:r>
-      <w:r>
-        <w:rPr>
-          <w:rFonts w:cstheme="minorHAnsi"/>
-          <w:sz w:val="24"/>
-          <w:szCs w:val="24"/>
-          <w:shd w:val="clear" w:color="auto" w:fill="E8F2FE"/>
-        </w:rPr>
-        <w:t xml:space="preserve"> method in Postman</w:t>
-      </w:r>
-      <w:r>
-        <w:rPr>
-          <w:rFonts w:cstheme="minorHAnsi"/>
-          <w:sz w:val="24"/>
-          <w:szCs w:val="24"/>
-        </w:rPr>
-        <w:t>.</w:t>
-      </w:r>
-    </w:p>
-    <w:p>
-      <w:pPr>
-        <w:pStyle w:val="ListParagraph"/>
-        <w:rPr>
-          <w:rFonts w:cstheme="minorHAnsi"/>
-          <w:sz w:val="24"/>
-          <w:szCs w:val="24"/>
-        </w:rPr>
-      </w:pPr>
-      <w:r>
-        <w:rPr>
-          <w:rFonts w:cstheme="minorHAnsi"/>
-          <w:sz w:val="24"/>
-          <w:szCs w:val="24"/>
-        </w:rPr>
-        <w:t xml:space="preserve">Here you have to give the </w:t>
-      </w:r>
-      <w:r>
-        <w:rPr>
-          <w:rFonts w:cstheme="minorHAnsi"/>
-          <w:sz w:val="24"/>
-          <w:szCs w:val="24"/>
-        </w:rPr>
-        <w:t>id of the employee for which you want to recover the asset in place of {</w:t>
-      </w:r>
-      <w:proofErr w:type="spellStart"/>
-      <w:r>
-        <w:rPr>
-          <w:rFonts w:cstheme="minorHAnsi"/>
-          <w:sz w:val="24"/>
-          <w:szCs w:val="24"/>
-        </w:rPr>
-        <w:t>eid</w:t>
-      </w:r>
-      <w:proofErr w:type="spellEnd"/>
-      <w:r>
-        <w:rPr>
-          <w:rFonts w:cstheme="minorHAnsi"/>
           <w:sz w:val="24"/>
           <w:szCs w:val="24"/>
         </w:rPr>
@@ -4619,6 +4482,7 @@
           <w:sz w:val="24"/>
           <w:szCs w:val="24"/>
         </w:rPr>
+        <w:lastRenderedPageBreak/>
         <w:t xml:space="preserve">If no asset is there with the employee, then it will return a </w:t>
       </w:r>
       <w:proofErr w:type="spellStart"/>
@@ -4675,8 +4539,26 @@
           <w:sz w:val="24"/>
           <w:szCs w:val="24"/>
         </w:rPr>
-        <w:t>Else:</w:t>
-      </w:r>
+        <w:t xml:space="preserve">If asset is </w:t>
+      </w:r>
+      <w:proofErr w:type="gramStart"/>
+      <w:r>
+        <w:rPr>
+          <w:rFonts w:cstheme="minorHAnsi"/>
+          <w:sz w:val="24"/>
+          <w:szCs w:val="24"/>
+        </w:rPr>
+        <w:t xml:space="preserve">there </w:t>
+      </w:r>
+      <w:r>
+        <w:rPr>
+          <w:rFonts w:cstheme="minorHAnsi"/>
+          <w:sz w:val="24"/>
+          <w:szCs w:val="24"/>
+        </w:rPr>
+        <w:t>:</w:t>
+      </w:r>
+      <w:proofErr w:type="gramEnd"/>
     </w:p>
     <w:p>
       <w:pPr>
@@ -4719,7 +4601,6 @@
           <w:sz w:val="24"/>
           <w:szCs w:val="24"/>
         </w:rPr>
-        <w:lastRenderedPageBreak/>
         <w:t xml:space="preserve">It will also update the Asset id for assigned object to 0 and name of assigned asset to “NULL” </w:t>
       </w:r>
       <w:proofErr w:type="gramStart"/>
@@ -4738,25 +4619,23 @@
           <w:sz w:val="24"/>
           <w:szCs w:val="24"/>
         </w:rPr>
-        <w:t xml:space="preserve"> table and will return a </w:t>
-      </w:r>
-      <w:proofErr w:type="spellStart"/>
-      <w:r>
-        <w:rPr>
-          <w:rFonts w:cstheme="minorHAnsi"/>
-          <w:sz w:val="24"/>
-          <w:szCs w:val="24"/>
-        </w:rPr>
-        <w:t>message”Asset</w:t>
-      </w:r>
-      <w:proofErr w:type="spellEnd"/>
-      <w:r>
-        <w:rPr>
-          <w:rFonts w:cstheme="minorHAnsi"/>
-          <w:sz w:val="24"/>
-          <w:szCs w:val="24"/>
-        </w:rPr>
-        <w:t xml:space="preserve"> Recovered successfully”.</w:t>
+        <w:t xml:space="preserve"> table and will return a message</w:t>
+      </w:r>
+      <w:r>
+        <w:rPr>
+          <w:rFonts w:cstheme="minorHAnsi"/>
+          <w:sz w:val="24"/>
+          <w:szCs w:val="24"/>
+        </w:rPr>
+        <w:t xml:space="preserve"> </w:t>
+      </w:r>
+      <w:r>
+        <w:rPr>
+          <w:rFonts w:cstheme="minorHAnsi"/>
+          <w:sz w:val="24"/>
+          <w:szCs w:val="24"/>
+        </w:rPr>
+        <w:t>”Asset Recovered successfully”.</w:t>
       </w:r>
     </w:p>
     <w:p>
@@ -4826,38 +4705,18 @@
           <w:szCs w:val="24"/>
           <w:shd w:val="clear" w:color="auto" w:fill="E8F2FE"/>
         </w:rPr>
-        <w:t xml:space="preserve"> </w:t>
-      </w:r>
-      <w:r>
-        <w:rPr>
-          <w:rFonts w:cstheme="minorHAnsi"/>
+        <w:t xml:space="preserve"> "</w:t>
+      </w:r>
+      <w:r>
+        <w:rPr>
+          <w:rFonts w:cstheme="minorHAnsi"/>
+          <w:b/>
+          <w:bCs/>
           <w:sz w:val="24"/>
           <w:szCs w:val="24"/>
           <w:shd w:val="clear" w:color="auto" w:fill="E8F2FE"/>
         </w:rPr>
-        <w:t>"</w:t>
-      </w:r>
-      <w:r>
-        <w:rPr>
-          <w:rFonts w:cstheme="minorHAnsi"/>
-          <w:b/>
-          <w:bCs/>
-          <w:sz w:val="24"/>
-          <w:szCs w:val="24"/>
-          <w:shd w:val="clear" w:color="auto" w:fill="E8F2FE"/>
-        </w:rPr>
-        <w:t>localhost:8080</w:t>
-      </w:r>
-      <w:r>
-        <w:rPr>
-          <w:rFonts w:cstheme="minorHAnsi"/>
-          <w:b/>
-          <w:bCs/>
-          <w:sz w:val="24"/>
-          <w:szCs w:val="24"/>
-          <w:shd w:val="clear" w:color="auto" w:fill="E8F2FE"/>
-        </w:rPr>
-        <w:t>/asset/{aid}"</w:t>
+        <w:t>localhost:8080/asset/{aid}"</w:t>
       </w:r>
       <w:r>
         <w:rPr>
@@ -5028,6 +4887,306 @@
           <w:szCs w:val="24"/>
         </w:rPr>
         <w:t>, asset is in assigned state”.</w:t>
+      </w:r>
+    </w:p>
+    <w:p>
+      <w:pPr>
+        <w:pStyle w:val="ListParagraph"/>
+        <w:rPr>
+          <w:rFonts w:cstheme="minorHAnsi"/>
+          <w:sz w:val="24"/>
+          <w:szCs w:val="24"/>
+        </w:rPr>
+      </w:pPr>
+    </w:p>
+    <w:p>
+      <w:pPr>
+        <w:pStyle w:val="ListParagraph"/>
+        <w:jc w:val="center"/>
+        <w:rPr>
+          <w:rFonts w:cstheme="minorHAnsi"/>
+          <w:b/>
+          <w:bCs/>
+          <w:sz w:val="36"/>
+          <w:szCs w:val="36"/>
+        </w:rPr>
+      </w:pPr>
+      <w:r>
+        <w:rPr>
+          <w:rFonts w:cstheme="minorHAnsi"/>
+          <w:b/>
+          <w:bCs/>
+          <w:sz w:val="36"/>
+          <w:szCs w:val="36"/>
+        </w:rPr>
+        <w:t xml:space="preserve">Unit </w:t>
+      </w:r>
+      <w:proofErr w:type="gramStart"/>
+      <w:r>
+        <w:rPr>
+          <w:rFonts w:cstheme="minorHAnsi"/>
+          <w:b/>
+          <w:bCs/>
+          <w:sz w:val="36"/>
+          <w:szCs w:val="36"/>
+        </w:rPr>
+        <w:t>Testing</w:t>
+      </w:r>
+      <w:r>
+        <w:rPr>
+          <w:rFonts w:cstheme="minorHAnsi"/>
+          <w:b/>
+          <w:bCs/>
+          <w:sz w:val="36"/>
+          <w:szCs w:val="36"/>
+        </w:rPr>
+        <w:t>(</w:t>
+      </w:r>
+      <w:proofErr w:type="gramEnd"/>
+      <w:r>
+        <w:rPr>
+          <w:rFonts w:cstheme="minorHAnsi"/>
+          <w:b/>
+          <w:bCs/>
+          <w:sz w:val="36"/>
+          <w:szCs w:val="36"/>
+        </w:rPr>
+        <w:t>using JUNIT5 and Mockito)</w:t>
+      </w:r>
+    </w:p>
+    <w:p>
+      <w:pPr>
+        <w:pStyle w:val="ListParagraph"/>
+        <w:jc w:val="center"/>
+        <w:rPr>
+          <w:rFonts w:cstheme="minorHAnsi"/>
+          <w:b/>
+          <w:bCs/>
+          <w:sz w:val="36"/>
+          <w:szCs w:val="36"/>
+        </w:rPr>
+      </w:pPr>
+    </w:p>
+    <w:p>
+      <w:pPr>
+        <w:pStyle w:val="ListParagraph"/>
+        <w:numPr>
+          <w:ilvl w:val="0"/>
+          <w:numId w:val="11"/>
+        </w:numPr>
+        <w:rPr>
+          <w:rFonts w:cstheme="minorHAnsi"/>
+          <w:sz w:val="24"/>
+          <w:szCs w:val="24"/>
+        </w:rPr>
+      </w:pPr>
+      <w:r>
+        <w:rPr>
+          <w:rFonts w:cstheme="minorHAnsi"/>
+          <w:sz w:val="24"/>
+          <w:szCs w:val="24"/>
+        </w:rPr>
+        <w:t xml:space="preserve">Created a new class for unit testing and named file in it as </w:t>
+      </w:r>
+      <w:proofErr w:type="spellStart"/>
+      <w:r>
+        <w:rPr>
+          <w:rFonts w:cstheme="minorHAnsi"/>
+          <w:sz w:val="24"/>
+          <w:szCs w:val="24"/>
+        </w:rPr>
+        <w:t>AssetControllerTest</w:t>
+      </w:r>
+      <w:proofErr w:type="spellEnd"/>
+      <w:r>
+        <w:rPr>
+          <w:rFonts w:cstheme="minorHAnsi"/>
+          <w:sz w:val="24"/>
+          <w:szCs w:val="24"/>
+        </w:rPr>
+        <w:t>.</w:t>
+      </w:r>
+    </w:p>
+    <w:p>
+      <w:pPr>
+        <w:pStyle w:val="ListParagraph"/>
+        <w:rPr>
+          <w:rFonts w:cstheme="minorHAnsi"/>
+          <w:sz w:val="24"/>
+          <w:szCs w:val="24"/>
+        </w:rPr>
+      </w:pPr>
+      <w:r>
+        <w:rPr>
+          <w:rFonts w:cstheme="minorHAnsi"/>
+          <w:sz w:val="24"/>
+          <w:szCs w:val="24"/>
+        </w:rPr>
+        <w:t>Used @</w:t>
+      </w:r>
+      <w:proofErr w:type="gramStart"/>
+      <w:r>
+        <w:rPr>
+          <w:rFonts w:cstheme="minorHAnsi"/>
+          <w:sz w:val="24"/>
+          <w:szCs w:val="24"/>
+        </w:rPr>
+        <w:t>WebMvcTest(</w:t>
+      </w:r>
+      <w:proofErr w:type="gramEnd"/>
+      <w:r>
+        <w:rPr>
+          <w:rFonts w:cstheme="minorHAnsi"/>
+          <w:sz w:val="24"/>
+          <w:szCs w:val="24"/>
+        </w:rPr>
+        <w:t xml:space="preserve">AssetController.class) because we have to test for </w:t>
+      </w:r>
+      <w:r>
+        <w:rPr>
+          <w:rFonts w:cstheme="minorHAnsi"/>
+          <w:sz w:val="24"/>
+          <w:szCs w:val="24"/>
+        </w:rPr>
+        <w:t>our controller.</w:t>
+      </w:r>
+    </w:p>
+    <w:p>
+      <w:pPr>
+        <w:pStyle w:val="ListParagraph"/>
+        <w:numPr>
+          <w:ilvl w:val="0"/>
+          <w:numId w:val="11"/>
+        </w:numPr>
+        <w:rPr>
+          <w:rFonts w:cstheme="minorHAnsi"/>
+          <w:sz w:val="24"/>
+          <w:szCs w:val="24"/>
+        </w:rPr>
+      </w:pPr>
+      <w:r>
+        <w:rPr>
+          <w:rFonts w:cstheme="minorHAnsi"/>
+          <w:sz w:val="24"/>
+          <w:szCs w:val="24"/>
+        </w:rPr>
+        <w:t xml:space="preserve">Used @Autowired for </w:t>
+      </w:r>
+      <w:proofErr w:type="spellStart"/>
+      <w:r>
+        <w:rPr>
+          <w:rFonts w:cstheme="minorHAnsi"/>
+          <w:sz w:val="24"/>
+          <w:szCs w:val="24"/>
+        </w:rPr>
+        <w:t>MockMVC</w:t>
+      </w:r>
+      <w:proofErr w:type="spellEnd"/>
+      <w:r>
+        <w:rPr>
+          <w:rFonts w:cstheme="minorHAnsi"/>
+          <w:sz w:val="24"/>
+          <w:szCs w:val="24"/>
+        </w:rPr>
+        <w:t xml:space="preserve"> (for creating mock </w:t>
+      </w:r>
+      <w:proofErr w:type="gramStart"/>
+      <w:r>
+        <w:rPr>
+          <w:rFonts w:cstheme="minorHAnsi"/>
+          <w:sz w:val="24"/>
+          <w:szCs w:val="24"/>
+        </w:rPr>
+        <w:t>test )</w:t>
+      </w:r>
+      <w:proofErr w:type="gramEnd"/>
+      <w:r>
+        <w:rPr>
+          <w:rFonts w:cstheme="minorHAnsi"/>
+          <w:sz w:val="24"/>
+          <w:szCs w:val="24"/>
+        </w:rPr>
+        <w:t xml:space="preserve"> and </w:t>
+      </w:r>
+      <w:proofErr w:type="spellStart"/>
+      <w:r>
+        <w:rPr>
+          <w:rFonts w:cstheme="minorHAnsi"/>
+          <w:sz w:val="24"/>
+          <w:szCs w:val="24"/>
+        </w:rPr>
+        <w:t>ObjectMapper</w:t>
+      </w:r>
+      <w:proofErr w:type="spellEnd"/>
+      <w:r>
+        <w:rPr>
+          <w:rFonts w:cstheme="minorHAnsi"/>
+          <w:sz w:val="24"/>
+          <w:szCs w:val="24"/>
+        </w:rPr>
+        <w:t xml:space="preserve"> (for mapping JSON data)</w:t>
+      </w:r>
+    </w:p>
+    <w:p>
+      <w:pPr>
+        <w:pStyle w:val="ListParagraph"/>
+        <w:numPr>
+          <w:ilvl w:val="0"/>
+          <w:numId w:val="11"/>
+        </w:numPr>
+        <w:rPr>
+          <w:rFonts w:cstheme="minorHAnsi"/>
+          <w:sz w:val="24"/>
+          <w:szCs w:val="24"/>
+        </w:rPr>
+      </w:pPr>
+      <w:r>
+        <w:rPr>
+          <w:rFonts w:cstheme="minorHAnsi"/>
+          <w:sz w:val="24"/>
+          <w:szCs w:val="24"/>
+        </w:rPr>
+        <w:t>Used @MockBean for inserting all dependencies of other class (</w:t>
+      </w:r>
+      <w:proofErr w:type="gramStart"/>
+      <w:r>
+        <w:rPr>
+          <w:rFonts w:cstheme="minorHAnsi"/>
+          <w:sz w:val="24"/>
+          <w:szCs w:val="24"/>
+        </w:rPr>
+        <w:t>i.e.</w:t>
+      </w:r>
+      <w:proofErr w:type="gramEnd"/>
+      <w:r>
+        <w:rPr>
+          <w:rFonts w:cstheme="minorHAnsi"/>
+          <w:sz w:val="24"/>
+          <w:szCs w:val="24"/>
+        </w:rPr>
+        <w:t xml:space="preserve"> model class and repo class).</w:t>
+      </w:r>
+    </w:p>
+    <w:p>
+      <w:pPr>
+        <w:pStyle w:val="ListParagraph"/>
+        <w:numPr>
+          <w:ilvl w:val="0"/>
+          <w:numId w:val="11"/>
+        </w:numPr>
+        <w:rPr>
+          <w:rFonts w:cstheme="minorHAnsi"/>
+          <w:sz w:val="24"/>
+          <w:szCs w:val="24"/>
+        </w:rPr>
+      </w:pPr>
+      <w:r>
+        <w:rPr>
+          <w:rFonts w:cstheme="minorHAnsi"/>
+          <w:sz w:val="24"/>
+          <w:szCs w:val="24"/>
+        </w:rPr>
+        <w:t>Used @Test for testing each API created by us and I have printed all APIs result on console.</w:t>
       </w:r>
     </w:p>
     <w:p/>
@@ -5082,9 +5241,122 @@
 <file path=word/numbering.xml><?xml version="1.0" encoding="utf-8"?>
 <w:numbering xmlns:wpc="http://schemas.microsoft.com/office/word/2010/wordprocessingCanvas" xmlns:cx="http://schemas.microsoft.com/office/drawing/2014/chartex" xmlns:cx1="http://schemas.microsoft.com/office/drawing/2015/9/8/chartex" xmlns:cx2="http://schemas.microsoft.com/office/drawing/2015/10/21/chartex" xmlns:cx3="http://schemas.microsoft.com/office/drawing/2016/5/9/chartex" xmlns:cx4="http://schemas.microsoft.com/office/drawing/2016/5/10/chartex" xmlns:cx5="http://schemas.microsoft.com/office/drawing/2016/5/11/chartex" xmlns:cx6="http://schemas.microsoft.com/office/drawing/2016/5/12/chartex" xmlns:cx7="http://schemas.microsoft.com/office/drawing/2016/5/13/chartex" xmlns:cx8="http://schemas.microsoft.com/office/drawing/2016/5/14/chartex" xmlns:mc="http://schemas.openxmlformats.org/markup-compatibility/2006" xmlns:aink="http://schemas.microsoft.com/office/drawing/2016/ink" xmlns:am3d="http://schemas.microsoft.com/office/drawing/2017/model3d" xmlns:o="urn:schemas-microsoft-com:office:office" xmlns:r="http://schemas.openxmlformats.org/officeDocument/2006/relationships" xmlns:m="http://schemas.openxmlformats.org/officeDocument/2006/math" xmlns:v="urn:schemas-microsoft-com:vml" xmlns:wp14="http://schemas.microsoft.com/office/word/2010/wordprocessingDrawing" xmlns:wp="http://schemas.openxmlformats.org/drawingml/2006/wordprocessingDrawing" xmlns:w10="urn:schemas-microsoft-com:office:word" xmlns:w="http://schemas.openxmlformats.org/wordprocessingml/2006/main" xmlns:w14="http://schemas.microsoft.com/office/word/2010/wordml" xmlns:w15="http://schemas.microsoft.com/office/word/2012/wordml" xmlns:w16cex="http://schemas.microsoft.com/office/word/2018/wordml/cex" xmlns:w16cid="http://schemas.microsoft.com/office/word/2016/wordml/cid" xmlns:w16="http://schemas.microsoft.com/office/word/2018/wordml" xmlns:w16sdtdh="http://schemas.microsoft.com/office/word/2020/wordml/sdtdatahash" xmlns:w16se="http://schemas.microsoft.com/office/word/2015/wordml/symex" xmlns:wpg="http://schemas.microsoft.com/office/word/2010/wordprocessingGroup" xmlns:wpi="http://schemas.microsoft.com/office/word/2010/wordprocessingInk" xmlns:wne="http://schemas.microsoft.com/office/word/2006/wordml" xmlns:wps="http://schemas.microsoft.com/office/word/2010/wordprocessingShape" mc:Ignorable="w14 w15 w16se w16cid w16 w16cex w16sdtdh wp14">
   <w:abstractNum w:abstractNumId="0" w15:restartNumberingAfterBreak="0">
+    <w:nsid w:val="0DAF241E"/>
+    <w:multiLevelType w:val="hybridMultilevel"/>
+    <w:tmpl w:val="AC885802"/>
+    <w:lvl w:ilvl="0" w:tplc="04090001">
+      <w:start w:val="1"/>
+      <w:numFmt w:val="bullet"/>
+      <w:lvlText w:val=""/>
+      <w:lvlJc w:val="left"/>
+      <w:pPr>
+        <w:ind w:left="1440" w:hanging="360"/>
+      </w:pPr>
+      <w:rPr>
+        <w:rFonts w:ascii="Symbol" w:hAnsi="Symbol" w:hint="default"/>
+      </w:rPr>
+    </w:lvl>
+    <w:lvl w:ilvl="1" w:tplc="04090003" w:tentative="1">
+      <w:start w:val="1"/>
+      <w:numFmt w:val="bullet"/>
+      <w:lvlText w:val="o"/>
+      <w:lvlJc w:val="left"/>
+      <w:pPr>
+        <w:ind w:left="2160" w:hanging="360"/>
+      </w:pPr>
+      <w:rPr>
+        <w:rFonts w:ascii="Courier New" w:hAnsi="Courier New" w:cs="Courier New" w:hint="default"/>
+      </w:rPr>
+    </w:lvl>
+    <w:lvl w:ilvl="2" w:tplc="04090005" w:tentative="1">
+      <w:start w:val="1"/>
+      <w:numFmt w:val="bullet"/>
+      <w:lvlText w:val=""/>
+      <w:lvlJc w:val="left"/>
+      <w:pPr>
+        <w:ind w:left="2880" w:hanging="360"/>
+      </w:pPr>
+      <w:rPr>
+        <w:rFonts w:ascii="Wingdings" w:hAnsi="Wingdings" w:hint="default"/>
+      </w:rPr>
+    </w:lvl>
+    <w:lvl w:ilvl="3" w:tplc="04090001" w:tentative="1">
+      <w:start w:val="1"/>
+      <w:numFmt w:val="bullet"/>
+      <w:lvlText w:val=""/>
+      <w:lvlJc w:val="left"/>
+      <w:pPr>
+        <w:ind w:left="3600" w:hanging="360"/>
+      </w:pPr>
+      <w:rPr>
+        <w:rFonts w:ascii="Symbol" w:hAnsi="Symbol" w:hint="default"/>
+      </w:rPr>
+    </w:lvl>
+    <w:lvl w:ilvl="4" w:tplc="04090003" w:tentative="1">
+      <w:start w:val="1"/>
+      <w:numFmt w:val="bullet"/>
+      <w:lvlText w:val="o"/>
+      <w:lvlJc w:val="left"/>
+      <w:pPr>
+        <w:ind w:left="4320" w:hanging="360"/>
+      </w:pPr>
+      <w:rPr>
+        <w:rFonts w:ascii="Courier New" w:hAnsi="Courier New" w:cs="Courier New" w:hint="default"/>
+      </w:rPr>
+    </w:lvl>
+    <w:lvl w:ilvl="5" w:tplc="04090005" w:tentative="1">
+      <w:start w:val="1"/>
+      <w:numFmt w:val="bullet"/>
+      <w:lvlText w:val=""/>
+      <w:lvlJc w:val="left"/>
+      <w:pPr>
+        <w:ind w:left="5040" w:hanging="360"/>
+      </w:pPr>
+      <w:rPr>
+        <w:rFonts w:ascii="Wingdings" w:hAnsi="Wingdings" w:hint="default"/>
+      </w:rPr>
+    </w:lvl>
+    <w:lvl w:ilvl="6" w:tplc="04090001" w:tentative="1">
+      <w:start w:val="1"/>
+      <w:numFmt w:val="bullet"/>
+      <w:lvlText w:val=""/>
+      <w:lvlJc w:val="left"/>
+      <w:pPr>
+        <w:ind w:left="5760" w:hanging="360"/>
+      </w:pPr>
+      <w:rPr>
+        <w:rFonts w:ascii="Symbol" w:hAnsi="Symbol" w:hint="default"/>
+      </w:rPr>
+    </w:lvl>
+    <w:lvl w:ilvl="7" w:tplc="04090003" w:tentative="1">
+      <w:start w:val="1"/>
+      <w:numFmt w:val="bullet"/>
+      <w:lvlText w:val="o"/>
+      <w:lvlJc w:val="left"/>
+      <w:pPr>
+        <w:ind w:left="6480" w:hanging="360"/>
+      </w:pPr>
+      <w:rPr>
+        <w:rFonts w:ascii="Courier New" w:hAnsi="Courier New" w:cs="Courier New" w:hint="default"/>
+      </w:rPr>
+    </w:lvl>
+    <w:lvl w:ilvl="8" w:tplc="04090005" w:tentative="1">
+      <w:start w:val="1"/>
+      <w:numFmt w:val="bullet"/>
+      <w:lvlText w:val=""/>
+      <w:lvlJc w:val="left"/>
+      <w:pPr>
+        <w:ind w:left="7200" w:hanging="360"/>
+      </w:pPr>
+      <w:rPr>
+        <w:rFonts w:ascii="Wingdings" w:hAnsi="Wingdings" w:hint="default"/>
+      </w:rPr>
+    </w:lvl>
+  </w:abstractNum>
+  <w:abstractNum w:abstractNumId="1" w15:restartNumberingAfterBreak="0">
     <w:nsid w:val="2C2D7A1F"/>
     <w:multiLevelType w:val="hybridMultilevel"/>
-    <w:tmpl w:val="52F0584A"/>
+    <w:tmpl w:val="B9324288"/>
     <w:lvl w:ilvl="0" w:tplc="0409000F">
       <w:start w:val="1"/>
       <w:numFmt w:val="decimal"/>
@@ -5167,7 +5439,7 @@
       </w:pPr>
     </w:lvl>
   </w:abstractNum>
-  <w:abstractNum w:abstractNumId="1" w15:restartNumberingAfterBreak="0">
+  <w:abstractNum w:abstractNumId="2" w15:restartNumberingAfterBreak="0">
     <w:nsid w:val="38525A34"/>
     <w:multiLevelType w:val="hybridMultilevel"/>
     <w:tmpl w:val="9286B1C2"/>
@@ -5280,7 +5552,7 @@
       </w:rPr>
     </w:lvl>
   </w:abstractNum>
-  <w:abstractNum w:abstractNumId="2" w15:restartNumberingAfterBreak="0">
+  <w:abstractNum w:abstractNumId="3" w15:restartNumberingAfterBreak="0">
     <w:nsid w:val="3D342CD6"/>
     <w:multiLevelType w:val="hybridMultilevel"/>
     <w:tmpl w:val="B52E2518"/>
@@ -5393,7 +5665,120 @@
       </w:rPr>
     </w:lvl>
   </w:abstractNum>
-  <w:abstractNum w:abstractNumId="3" w15:restartNumberingAfterBreak="0">
+  <w:abstractNum w:abstractNumId="4" w15:restartNumberingAfterBreak="0">
+    <w:nsid w:val="4A491E16"/>
+    <w:multiLevelType w:val="hybridMultilevel"/>
+    <w:tmpl w:val="D5A483C4"/>
+    <w:lvl w:ilvl="0" w:tplc="04090001">
+      <w:start w:val="1"/>
+      <w:numFmt w:val="bullet"/>
+      <w:lvlText w:val=""/>
+      <w:lvlJc w:val="left"/>
+      <w:pPr>
+        <w:ind w:left="720" w:hanging="360"/>
+      </w:pPr>
+      <w:rPr>
+        <w:rFonts w:ascii="Symbol" w:hAnsi="Symbol" w:hint="default"/>
+      </w:rPr>
+    </w:lvl>
+    <w:lvl w:ilvl="1" w:tplc="04090003" w:tentative="1">
+      <w:start w:val="1"/>
+      <w:numFmt w:val="bullet"/>
+      <w:lvlText w:val="o"/>
+      <w:lvlJc w:val="left"/>
+      <w:pPr>
+        <w:ind w:left="1440" w:hanging="360"/>
+      </w:pPr>
+      <w:rPr>
+        <w:rFonts w:ascii="Courier New" w:hAnsi="Courier New" w:cs="Courier New" w:hint="default"/>
+      </w:rPr>
+    </w:lvl>
+    <w:lvl w:ilvl="2" w:tplc="04090005" w:tentative="1">
+      <w:start w:val="1"/>
+      <w:numFmt w:val="bullet"/>
+      <w:lvlText w:val=""/>
+      <w:lvlJc w:val="left"/>
+      <w:pPr>
+        <w:ind w:left="2160" w:hanging="360"/>
+      </w:pPr>
+      <w:rPr>
+        <w:rFonts w:ascii="Wingdings" w:hAnsi="Wingdings" w:hint="default"/>
+      </w:rPr>
+    </w:lvl>
+    <w:lvl w:ilvl="3" w:tplc="04090001" w:tentative="1">
+      <w:start w:val="1"/>
+      <w:numFmt w:val="bullet"/>
+      <w:lvlText w:val=""/>
+      <w:lvlJc w:val="left"/>
+      <w:pPr>
+        <w:ind w:left="2880" w:hanging="360"/>
+      </w:pPr>
+      <w:rPr>
+        <w:rFonts w:ascii="Symbol" w:hAnsi="Symbol" w:hint="default"/>
+      </w:rPr>
+    </w:lvl>
+    <w:lvl w:ilvl="4" w:tplc="04090003" w:tentative="1">
+      <w:start w:val="1"/>
+      <w:numFmt w:val="bullet"/>
+      <w:lvlText w:val="o"/>
+      <w:lvlJc w:val="left"/>
+      <w:pPr>
+        <w:ind w:left="3600" w:hanging="360"/>
+      </w:pPr>
+      <w:rPr>
+        <w:rFonts w:ascii="Courier New" w:hAnsi="Courier New" w:cs="Courier New" w:hint="default"/>
+      </w:rPr>
+    </w:lvl>
+    <w:lvl w:ilvl="5" w:tplc="04090005" w:tentative="1">
+      <w:start w:val="1"/>
+      <w:numFmt w:val="bullet"/>
+      <w:lvlText w:val=""/>
+      <w:lvlJc w:val="left"/>
+      <w:pPr>
+        <w:ind w:left="4320" w:hanging="360"/>
+      </w:pPr>
+      <w:rPr>
+        <w:rFonts w:ascii="Wingdings" w:hAnsi="Wingdings" w:hint="default"/>
+      </w:rPr>
+    </w:lvl>
+    <w:lvl w:ilvl="6" w:tplc="04090001" w:tentative="1">
+      <w:start w:val="1"/>
+      <w:numFmt w:val="bullet"/>
+      <w:lvlText w:val=""/>
+      <w:lvlJc w:val="left"/>
+      <w:pPr>
+        <w:ind w:left="5040" w:hanging="360"/>
+      </w:pPr>
+      <w:rPr>
+        <w:rFonts w:ascii="Symbol" w:hAnsi="Symbol" w:hint="default"/>
+      </w:rPr>
+    </w:lvl>
+    <w:lvl w:ilvl="7" w:tplc="04090003" w:tentative="1">
+      <w:start w:val="1"/>
+      <w:numFmt w:val="bullet"/>
+      <w:lvlText w:val="o"/>
+      <w:lvlJc w:val="left"/>
+      <w:pPr>
+        <w:ind w:left="5760" w:hanging="360"/>
+      </w:pPr>
+      <w:rPr>
+        <w:rFonts w:ascii="Courier New" w:hAnsi="Courier New" w:cs="Courier New" w:hint="default"/>
+      </w:rPr>
+    </w:lvl>
+    <w:lvl w:ilvl="8" w:tplc="04090005" w:tentative="1">
+      <w:start w:val="1"/>
+      <w:numFmt w:val="bullet"/>
+      <w:lvlText w:val=""/>
+      <w:lvlJc w:val="left"/>
+      <w:pPr>
+        <w:ind w:left="6480" w:hanging="360"/>
+      </w:pPr>
+      <w:rPr>
+        <w:rFonts w:ascii="Wingdings" w:hAnsi="Wingdings" w:hint="default"/>
+      </w:rPr>
+    </w:lvl>
+  </w:abstractNum>
+  <w:abstractNum w:abstractNumId="5" w15:restartNumberingAfterBreak="0">
     <w:nsid w:val="4A683DC7"/>
     <w:multiLevelType w:val="hybridMultilevel"/>
     <w:tmpl w:val="46E8BCE6"/>
@@ -5506,7 +5891,7 @@
       </w:rPr>
     </w:lvl>
   </w:abstractNum>
-  <w:abstractNum w:abstractNumId="4" w15:restartNumberingAfterBreak="0">
+  <w:abstractNum w:abstractNumId="6" w15:restartNumberingAfterBreak="0">
     <w:nsid w:val="578671DD"/>
     <w:multiLevelType w:val="hybridMultilevel"/>
     <w:tmpl w:val="D1368B42"/>
@@ -5619,7 +6004,7 @@
       </w:rPr>
     </w:lvl>
   </w:abstractNum>
-  <w:abstractNum w:abstractNumId="5" w15:restartNumberingAfterBreak="0">
+  <w:abstractNum w:abstractNumId="7" w15:restartNumberingAfterBreak="0">
     <w:nsid w:val="5A1234D1"/>
     <w:multiLevelType w:val="hybridMultilevel"/>
     <w:tmpl w:val="0DE2087C"/>
@@ -5732,7 +6117,93 @@
       </w:rPr>
     </w:lvl>
   </w:abstractNum>
-  <w:abstractNum w:abstractNumId="6" w15:restartNumberingAfterBreak="0">
+  <w:abstractNum w:abstractNumId="8" w15:restartNumberingAfterBreak="0">
+    <w:nsid w:val="634A547C"/>
+    <w:multiLevelType w:val="hybridMultilevel"/>
+    <w:tmpl w:val="8C226DA0"/>
+    <w:lvl w:ilvl="0" w:tplc="40090011">
+      <w:start w:val="1"/>
+      <w:numFmt w:val="decimal"/>
+      <w:lvlText w:val="%1)"/>
+      <w:lvlJc w:val="left"/>
+      <w:pPr>
+        <w:ind w:left="720" w:hanging="360"/>
+      </w:pPr>
+    </w:lvl>
+    <w:lvl w:ilvl="1" w:tplc="04090019" w:tentative="1">
+      <w:start w:val="1"/>
+      <w:numFmt w:val="lowerLetter"/>
+      <w:lvlText w:val="%2."/>
+      <w:lvlJc w:val="left"/>
+      <w:pPr>
+        <w:ind w:left="1440" w:hanging="360"/>
+      </w:pPr>
+    </w:lvl>
+    <w:lvl w:ilvl="2" w:tplc="0409001B" w:tentative="1">
+      <w:start w:val="1"/>
+      <w:numFmt w:val="lowerRoman"/>
+      <w:lvlText w:val="%3."/>
+      <w:lvlJc w:val="right"/>
+      <w:pPr>
+        <w:ind w:left="2160" w:hanging="180"/>
+      </w:pPr>
+    </w:lvl>
+    <w:lvl w:ilvl="3" w:tplc="0409000F" w:tentative="1">
+      <w:start w:val="1"/>
+      <w:numFmt w:val="decimal"/>
+      <w:lvlText w:val="%4."/>
+      <w:lvlJc w:val="left"/>
+      <w:pPr>
+        <w:ind w:left="2880" w:hanging="360"/>
+      </w:pPr>
+    </w:lvl>
+    <w:lvl w:ilvl="4" w:tplc="04090019" w:tentative="1">
+      <w:start w:val="1"/>
+      <w:numFmt w:val="lowerLetter"/>
+      <w:lvlText w:val="%5."/>
+      <w:lvlJc w:val="left"/>
+      <w:pPr>
+        <w:ind w:left="3600" w:hanging="360"/>
+      </w:pPr>
+    </w:lvl>
+    <w:lvl w:ilvl="5" w:tplc="0409001B" w:tentative="1">
+      <w:start w:val="1"/>
+      <w:numFmt w:val="lowerRoman"/>
+      <w:lvlText w:val="%6."/>
+      <w:lvlJc w:val="right"/>
+      <w:pPr>
+        <w:ind w:left="4320" w:hanging="180"/>
+      </w:pPr>
+    </w:lvl>
+    <w:lvl w:ilvl="6" w:tplc="0409000F" w:tentative="1">
+      <w:start w:val="1"/>
+      <w:numFmt w:val="decimal"/>
+      <w:lvlText w:val="%7."/>
+      <w:lvlJc w:val="left"/>
+      <w:pPr>
+        <w:ind w:left="5040" w:hanging="360"/>
+      </w:pPr>
+    </w:lvl>
+    <w:lvl w:ilvl="7" w:tplc="04090019" w:tentative="1">
+      <w:start w:val="1"/>
+      <w:numFmt w:val="lowerLetter"/>
+      <w:lvlText w:val="%8."/>
+      <w:lvlJc w:val="left"/>
+      <w:pPr>
+        <w:ind w:left="5760" w:hanging="360"/>
+      </w:pPr>
+    </w:lvl>
+    <w:lvl w:ilvl="8" w:tplc="0409001B" w:tentative="1">
+      <w:start w:val="1"/>
+      <w:numFmt w:val="lowerRoman"/>
+      <w:lvlText w:val="%9."/>
+      <w:lvlJc w:val="right"/>
+      <w:pPr>
+        <w:ind w:left="6480" w:hanging="180"/>
+      </w:pPr>
+    </w:lvl>
+  </w:abstractNum>
+  <w:abstractNum w:abstractNumId="9" w15:restartNumberingAfterBreak="0">
     <w:nsid w:val="70036237"/>
     <w:multiLevelType w:val="hybridMultilevel"/>
     <w:tmpl w:val="2B026E30"/>
@@ -5845,7 +6316,7 @@
       </w:rPr>
     </w:lvl>
   </w:abstractNum>
-  <w:abstractNum w:abstractNumId="7" w15:restartNumberingAfterBreak="0">
+  <w:abstractNum w:abstractNumId="10" w15:restartNumberingAfterBreak="0">
     <w:nsid w:val="784C443A"/>
     <w:multiLevelType w:val="hybridMultilevel"/>
     <w:tmpl w:val="5BF0A12A"/>
@@ -5958,7 +6429,7 @@
       </w:rPr>
     </w:lvl>
   </w:abstractNum>
-  <w:abstractNum w:abstractNumId="8" w15:restartNumberingAfterBreak="0">
+  <w:abstractNum w:abstractNumId="11" w15:restartNumberingAfterBreak="0">
     <w:nsid w:val="7EA546E4"/>
     <w:multiLevelType w:val="hybridMultilevel"/>
     <w:tmpl w:val="D80848BC"/>
@@ -6072,31 +6543,40 @@
     </w:lvl>
   </w:abstractNum>
   <w:num w:numId="1">
+    <w:abstractNumId w:val="1"/>
+  </w:num>
+  <w:num w:numId="2">
+    <w:abstractNumId w:val="9"/>
+  </w:num>
+  <w:num w:numId="3">
+    <w:abstractNumId w:val="6"/>
+  </w:num>
+  <w:num w:numId="4">
+    <w:abstractNumId w:val="11"/>
+  </w:num>
+  <w:num w:numId="5">
+    <w:abstractNumId w:val="7"/>
+  </w:num>
+  <w:num w:numId="6">
+    <w:abstractNumId w:val="3"/>
+  </w:num>
+  <w:num w:numId="7">
+    <w:abstractNumId w:val="10"/>
+  </w:num>
+  <w:num w:numId="8">
+    <w:abstractNumId w:val="5"/>
+  </w:num>
+  <w:num w:numId="9">
+    <w:abstractNumId w:val="2"/>
+  </w:num>
+  <w:num w:numId="10">
     <w:abstractNumId w:val="0"/>
   </w:num>
-  <w:num w:numId="2">
-    <w:abstractNumId w:val="6"/>
-  </w:num>
-  <w:num w:numId="3">
-    <w:abstractNumId w:val="4"/>
-  </w:num>
-  <w:num w:numId="4">
+  <w:num w:numId="11">
     <w:abstractNumId w:val="8"/>
   </w:num>
-  <w:num w:numId="5">
-    <w:abstractNumId w:val="5"/>
-  </w:num>
-  <w:num w:numId="6">
-    <w:abstractNumId w:val="2"/>
-  </w:num>
-  <w:num w:numId="7">
-    <w:abstractNumId w:val="7"/>
-  </w:num>
-  <w:num w:numId="8">
-    <w:abstractNumId w:val="3"/>
-  </w:num>
-  <w:num w:numId="9">
-    <w:abstractNumId w:val="1"/>
+  <w:num w:numId="12">
+    <w:abstractNumId w:val="4"/>
   </w:num>
 </w:numbering>
 </file>
@@ -6836,6 +7316,15 @@
 </file>
 
 <file path=customXml/item1.xml><?xml version="1.0" encoding="utf-8"?>
+<?mso-contentType ?>
+<FormTemplates xmlns="http://schemas.microsoft.com/sharepoint/v3/contenttype/forms">
+  <Display>DocumentLibraryForm</Display>
+  <Edit>DocumentLibraryForm</Edit>
+  <New>DocumentLibraryForm</New>
+</FormTemplates>
+</file>
+
+<file path=customXml/item2.xml><?xml version="1.0" encoding="utf-8"?>
 <ct:contentTypeSchema xmlns:ct="http://schemas.microsoft.com/office/2006/metadata/contentType" xmlns:ma="http://schemas.microsoft.com/office/2006/metadata/properties/metaAttributes" ct:_="" ma:_="" ma:contentTypeName="Document" ma:contentTypeID="0x0101008F54584F0DA8354F9B989DEB91B19A70" ma:contentTypeVersion="2" ma:contentTypeDescription="Create a new document." ma:contentTypeScope="" ma:versionID="c71340fae00913c1307a2bdbe99084fc">
   <xsd:schema xmlns:xsd="http://www.w3.org/2001/XMLSchema" xmlns:xs="http://www.w3.org/2001/XMLSchema" xmlns:p="http://schemas.microsoft.com/office/2006/metadata/properties" xmlns:ns3="fb59043b-6727-4241-93b1-f07aac451567" targetNamespace="http://schemas.microsoft.com/office/2006/metadata/properties" ma:root="true" ma:fieldsID="2a39a5caa83c5e173a580317fecb0093" ns3:_="">
     <xsd:import namespace="fb59043b-6727-4241-93b1-f07aac451567"/>
@@ -6967,15 +7456,6 @@
 </ct:contentTypeSchema>
 </file>
 
-<file path=customXml/item2.xml><?xml version="1.0" encoding="utf-8"?>
-<?mso-contentType ?>
-<FormTemplates xmlns="http://schemas.microsoft.com/sharepoint/v3/contenttype/forms">
-  <Display>DocumentLibraryForm</Display>
-  <Edit>DocumentLibraryForm</Edit>
-  <New>DocumentLibraryForm</New>
-</FormTemplates>
-</file>
-
 <file path=customXml/item3.xml><?xml version="1.0" encoding="utf-8"?>
 <p:properties xmlns:p="http://schemas.microsoft.com/office/2006/metadata/properties" xmlns:xsi="http://www.w3.org/2001/XMLSchema-instance" xmlns:pc="http://schemas.microsoft.com/office/infopath/2007/PartnerControls">
   <documentManagement/>
@@ -6983,6 +7463,14 @@
 </file>
 
 <file path=customXml/itemProps1.xml><?xml version="1.0" encoding="utf-8"?>
+<ds:datastoreItem xmlns:ds="http://schemas.openxmlformats.org/officeDocument/2006/customXml" ds:itemID="{C25AE051-4EBC-4B1A-95F5-4324ED8B99B2}">
+  <ds:schemaRefs>
+    <ds:schemaRef ds:uri="http://schemas.microsoft.com/sharepoint/v3/contenttype/forms"/>
+  </ds:schemaRefs>
+</ds:datastoreItem>
+</file>
+
+<file path=customXml/itemProps2.xml><?xml version="1.0" encoding="utf-8"?>
 <ds:datastoreItem xmlns:ds="http://schemas.openxmlformats.org/officeDocument/2006/customXml" ds:itemID="{FE8965DF-5210-451A-A030-EF11AF445E3D}">
   <ds:schemaRefs>
     <ds:schemaRef ds:uri="http://schemas.microsoft.com/office/2006/metadata/contentType"/>
@@ -7000,26 +7488,11 @@
 </ds:datastoreItem>
 </file>
 
-<file path=customXml/itemProps2.xml><?xml version="1.0" encoding="utf-8"?>
-<ds:datastoreItem xmlns:ds="http://schemas.openxmlformats.org/officeDocument/2006/customXml" ds:itemID="{C25AE051-4EBC-4B1A-95F5-4324ED8B99B2}">
-  <ds:schemaRefs>
-    <ds:schemaRef ds:uri="http://schemas.microsoft.com/sharepoint/v3/contenttype/forms"/>
-  </ds:schemaRefs>
-</ds:datastoreItem>
-</file>
-
 <file path=customXml/itemProps3.xml><?xml version="1.0" encoding="utf-8"?>
 <ds:datastoreItem xmlns:ds="http://schemas.openxmlformats.org/officeDocument/2006/customXml" ds:itemID="{8B6B90F4-5C7A-46D5-B402-1C632F467502}">
   <ds:schemaRefs>
-    <ds:schemaRef ds:uri="http://schemas.microsoft.com/office/2006/documentManagement/types"/>
-    <ds:schemaRef ds:uri="http://purl.org/dc/terms/"/>
+    <ds:schemaRef ds:uri="http://schemas.microsoft.com/office/2006/metadata/properties"/>
     <ds:schemaRef ds:uri="http://schemas.microsoft.com/office/infopath/2007/PartnerControls"/>
-    <ds:schemaRef ds:uri="http://purl.org/dc/elements/1.1/"/>
-    <ds:schemaRef ds:uri="http://schemas.openxmlformats.org/package/2006/metadata/core-properties"/>
-    <ds:schemaRef ds:uri="fb59043b-6727-4241-93b1-f07aac451567"/>
-    <ds:schemaRef ds:uri="http://schemas.microsoft.com/office/2006/metadata/properties"/>
-    <ds:schemaRef ds:uri="http://www.w3.org/XML/1998/namespace"/>
-    <ds:schemaRef ds:uri="http://purl.org/dc/dcmitype/"/>
   </ds:schemaRefs>
 </ds:datastoreItem>
 </file>
</xml_diff>